<commit_message>
Written up implementation 1.1a
</commit_message>
<xml_diff>
--- a/Project write up.docx
+++ b/Project write up.docx
@@ -1441,7 +1441,7 @@
           </mc:Choice>
           <mc:Fallback>
             <w:pict>
-              <v:rect w14:anchorId="548381DD" id="Rectangle 2" o:spid="_x0000_s1026" style="position:absolute;margin-left:18pt;margin-top:12.3pt;width:211.5pt;height:148pt;z-index:251659264;visibility:visible;mso-wrap-style:square;mso-width-percent:0;mso-height-percent:0;mso-wrap-distance-left:9pt;mso-wrap-distance-top:0;mso-wrap-distance-right:9pt;mso-wrap-distance-bottom:0;mso-position-horizontal:absolute;mso-position-horizontal-relative:text;mso-position-vertical:absolute;mso-position-vertical-relative:text;mso-width-percent:0;mso-height-percent:0;mso-width-relative:margin;mso-height-relative:margin;v-text-anchor:middle" o:gfxdata="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" fillcolor="white [3201]" strokecolor="black [3200]" strokeweight="1pt"/>
+              <v:rect w14:anchorId="5915A05A" id="Rectangle 2" o:spid="_x0000_s1026" style="position:absolute;margin-left:18pt;margin-top:12.3pt;width:211.5pt;height:148pt;z-index:251659264;visibility:visible;mso-wrap-style:square;mso-width-percent:0;mso-height-percent:0;mso-wrap-distance-left:9pt;mso-wrap-distance-top:0;mso-wrap-distance-right:9pt;mso-wrap-distance-bottom:0;mso-position-horizontal:absolute;mso-position-horizontal-relative:text;mso-position-vertical:absolute;mso-position-vertical-relative:text;mso-width-percent:0;mso-height-percent:0;mso-width-relative:margin;mso-height-relative:margin;v-text-anchor:middle" o:gfxdata="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" fillcolor="white [3201]" strokecolor="black [3200]" strokeweight="1pt"/>
             </w:pict>
           </mc:Fallback>
         </mc:AlternateContent>
@@ -1697,7 +1697,7 @@
           </mc:Choice>
           <mc:Fallback>
             <w:pict>
-              <v:rect w14:anchorId="034DFAC3" id="Rectangle 3" o:spid="_x0000_s1026" style="position:absolute;margin-left:89.5pt;margin-top:2.1pt;width:103.5pt;height:16.5pt;z-index:251660288;visibility:visible;mso-wrap-style:square;mso-wrap-distance-left:9pt;mso-wrap-distance-top:0;mso-wrap-distance-right:9pt;mso-wrap-distance-bottom:0;mso-position-horizontal:absolute;mso-position-horizontal-relative:text;mso-position-vertical:absolute;mso-position-vertical-relative:text;v-text-anchor:middle" o:gfxdata="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" fillcolor="white [3201]" strokecolor="#70ad47 [3209]" strokeweight="1pt"/>
+              <v:rect w14:anchorId="78994668" id="Rectangle 3" o:spid="_x0000_s1026" style="position:absolute;margin-left:89.5pt;margin-top:2.1pt;width:103.5pt;height:16.5pt;z-index:251660288;visibility:visible;mso-wrap-style:square;mso-wrap-distance-left:9pt;mso-wrap-distance-top:0;mso-wrap-distance-right:9pt;mso-wrap-distance-bottom:0;mso-position-horizontal:absolute;mso-position-horizontal-relative:text;mso-position-vertical:absolute;mso-position-vertical-relative:text;v-text-anchor:middle" o:gfxdata="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" fillcolor="white [3201]" strokecolor="#70ad47 [3209]" strokeweight="1pt"/>
             </w:pict>
           </mc:Fallback>
         </mc:AlternateContent>
@@ -1858,7 +1858,7 @@
           </mc:Choice>
           <mc:Fallback>
             <w:pict>
-              <v:rect w14:anchorId="178D5B6B" id="Rectangle 4" o:spid="_x0000_s1026" style="position:absolute;margin-left:89pt;margin-top:.6pt;width:103.5pt;height:16.5pt;z-index:251662336;visibility:visible;mso-wrap-style:square;mso-wrap-distance-left:9pt;mso-wrap-distance-top:0;mso-wrap-distance-right:9pt;mso-wrap-distance-bottom:0;mso-position-horizontal:absolute;mso-position-horizontal-relative:text;mso-position-vertical:absolute;mso-position-vertical-relative:text;v-text-anchor:middle" o:gfxdata="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" fillcolor="white [3201]" strokecolor="#70ad47 [3209]" strokeweight="1pt"/>
+              <v:rect w14:anchorId="74909534" id="Rectangle 4" o:spid="_x0000_s1026" style="position:absolute;margin-left:89pt;margin-top:.6pt;width:103.5pt;height:16.5pt;z-index:251662336;visibility:visible;mso-wrap-style:square;mso-wrap-distance-left:9pt;mso-wrap-distance-top:0;mso-wrap-distance-right:9pt;mso-wrap-distance-bottom:0;mso-position-horizontal:absolute;mso-position-horizontal-relative:text;mso-position-vertical:absolute;mso-position-vertical-relative:text;v-text-anchor:middle" o:gfxdata="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" fillcolor="white [3201]" strokecolor="#70ad47 [3209]" strokeweight="1pt"/>
             </w:pict>
           </mc:Fallback>
         </mc:AlternateContent>
@@ -2119,7 +2119,7 @@
           </mc:Choice>
           <mc:Fallback>
             <w:pict>
-              <v:rect w14:anchorId="4D8363C9" id="Rectangle 5" o:spid="_x0000_s1026" style="position:absolute;margin-left:88.5pt;margin-top:.65pt;width:103.5pt;height:16.5pt;z-index:251664384;visibility:visible;mso-wrap-style:square;mso-wrap-distance-left:9pt;mso-wrap-distance-top:0;mso-wrap-distance-right:9pt;mso-wrap-distance-bottom:0;mso-position-horizontal:absolute;mso-position-horizontal-relative:text;mso-position-vertical:absolute;mso-position-vertical-relative:text;v-text-anchor:middle" o:gfxdata="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" fillcolor="white [3201]" strokecolor="#70ad47 [3209]" strokeweight="1pt"/>
+              <v:rect w14:anchorId="711D4E0E" id="Rectangle 5" o:spid="_x0000_s1026" style="position:absolute;margin-left:88.5pt;margin-top:.65pt;width:103.5pt;height:16.5pt;z-index:251664384;visibility:visible;mso-wrap-style:square;mso-wrap-distance-left:9pt;mso-wrap-distance-top:0;mso-wrap-distance-right:9pt;mso-wrap-distance-bottom:0;mso-position-horizontal:absolute;mso-position-horizontal-relative:text;mso-position-vertical:absolute;mso-position-vertical-relative:text;v-text-anchor:middle" o:gfxdata="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" fillcolor="white [3201]" strokecolor="#70ad47 [3209]" strokeweight="1pt"/>
             </w:pict>
           </mc:Fallback>
         </mc:AlternateContent>
@@ -2453,8 +2453,6 @@
     </w:tbl>
     <w:p/>
     <w:p>
-      <w:bookmarkStart w:id="8" w:name="_GoBack"/>
-      <w:bookmarkEnd w:id="8"/>
       <w:r>
         <w:t>Prototype 1.2</w:t>
       </w:r>
@@ -2984,10 +2982,223 @@
       <w:pPr>
         <w:pStyle w:val="Heading1"/>
       </w:pPr>
-      <w:bookmarkStart w:id="9" w:name="_Toc93476654"/>
+      <w:bookmarkStart w:id="8" w:name="_Toc93476654"/>
       <w:r>
         <w:t>Implementation</w:t>
       </w:r>
+      <w:bookmarkEnd w:id="8"/>
+    </w:p>
+    <w:p>
+      <w:pPr>
+        <w:pStyle w:val="Heading2"/>
+      </w:pPr>
+      <w:r>
+        <w:t>Iteration 1</w:t>
+      </w:r>
+    </w:p>
+    <w:p>
+      <w:pPr>
+        <w:pStyle w:val="Heading3"/>
+      </w:pPr>
+      <w:r>
+        <w:t>Prototype 1.1</w:t>
+      </w:r>
+    </w:p>
+    <w:p/>
+    <w:tbl>
+      <w:tblPr>
+        <w:tblStyle w:val="TableGrid"/>
+        <w:tblW w:w="0" w:type="auto"/>
+        <w:tblLook w:val="04A0" w:firstRow="1" w:lastRow="0" w:firstColumn="1" w:lastColumn="0" w:noHBand="0" w:noVBand="1"/>
+      </w:tblPr>
+      <w:tblGrid>
+        <w:gridCol w:w="1206"/>
+        <w:gridCol w:w="1269"/>
+        <w:gridCol w:w="986"/>
+        <w:gridCol w:w="2538"/>
+        <w:gridCol w:w="901"/>
+        <w:gridCol w:w="2116"/>
+      </w:tblGrid>
+      <w:tr>
+        <w:tc>
+          <w:tcPr>
+            <w:tcW w:w="1206" w:type="dxa"/>
+          </w:tcPr>
+          <w:p>
+            <w:r>
+              <w:t>Test number</w:t>
+            </w:r>
+          </w:p>
+        </w:tc>
+        <w:tc>
+          <w:tcPr>
+            <w:tcW w:w="1269" w:type="dxa"/>
+          </w:tcPr>
+          <w:p>
+            <w:r>
+              <w:t>Description</w:t>
+            </w:r>
+          </w:p>
+        </w:tc>
+        <w:tc>
+          <w:tcPr>
+            <w:tcW w:w="986" w:type="dxa"/>
+          </w:tcPr>
+          <w:p>
+            <w:r>
+              <w:t>Test data</w:t>
+            </w:r>
+          </w:p>
+        </w:tc>
+        <w:tc>
+          <w:tcPr>
+            <w:tcW w:w="2538" w:type="dxa"/>
+          </w:tcPr>
+          <w:p>
+            <w:r>
+              <w:t>Expected result</w:t>
+            </w:r>
+          </w:p>
+        </w:tc>
+        <w:tc>
+          <w:tcPr>
+            <w:tcW w:w="901" w:type="dxa"/>
+          </w:tcPr>
+          <w:p>
+            <w:r>
+              <w:t>Success criteria</w:t>
+            </w:r>
+          </w:p>
+        </w:tc>
+        <w:tc>
+          <w:tcPr>
+            <w:tcW w:w="2116" w:type="dxa"/>
+          </w:tcPr>
+          <w:p>
+            <w:r>
+              <w:t>Result</w:t>
+            </w:r>
+          </w:p>
+        </w:tc>
+      </w:tr>
+      <w:tr>
+        <w:tc>
+          <w:tcPr>
+            <w:tcW w:w="1206" w:type="dxa"/>
+          </w:tcPr>
+          <w:p>
+            <w:r>
+              <w:t>1.1a</w:t>
+            </w:r>
+          </w:p>
+        </w:tc>
+        <w:tc>
+          <w:tcPr>
+            <w:tcW w:w="1269" w:type="dxa"/>
+          </w:tcPr>
+          <w:p>
+            <w:r>
+              <w:t>User interface</w:t>
+            </w:r>
+          </w:p>
+        </w:tc>
+        <w:tc>
+          <w:tcPr>
+            <w:tcW w:w="986" w:type="dxa"/>
+          </w:tcPr>
+          <w:p>
+            <w:r>
+              <w:t>Start the program</w:t>
+            </w:r>
+          </w:p>
+        </w:tc>
+        <w:tc>
+          <w:tcPr>
+            <w:tcW w:w="2538" w:type="dxa"/>
+          </w:tcPr>
+          <w:p>
+            <w:r>
+              <w:t>User should be able to enter in two strings (X and Y) and press a button (calculate).</w:t>
+            </w:r>
+          </w:p>
+          <w:p/>
+          <w:p>
+            <w:r>
+              <w:t>Nothing needs to happen yet but the title “String comparer” should be at the top of the form</w:t>
+            </w:r>
+          </w:p>
+        </w:tc>
+        <w:tc>
+          <w:tcPr>
+            <w:tcW w:w="901" w:type="dxa"/>
+          </w:tcPr>
+          <w:p>
+            <w:r>
+              <w:t>1, 8</w:t>
+            </w:r>
+          </w:p>
+        </w:tc>
+        <w:tc>
+          <w:tcPr>
+            <w:tcW w:w="2116" w:type="dxa"/>
+          </w:tcPr>
+          <w:p>
+            <w:r>
+              <w:t>Pass</w:t>
+            </w:r>
+          </w:p>
+          <w:p>
+            <w:r>
+              <w:t>See screenshot 1.1a.1</w:t>
+            </w:r>
+          </w:p>
+        </w:tc>
+      </w:tr>
+    </w:tbl>
+    <w:p>
+      <w:r>
+        <w:drawing>
+          <wp:inline distT="0" distB="0" distL="0" distR="0" wp14:anchorId="00CE8266" wp14:editId="24430FA2">
+            <wp:extent cx="5731510" cy="3479800"/>
+            <wp:effectExtent l="0" t="0" r="2540" b="6350"/>
+            <wp:docPr id="14" name="Picture 14"/>
+            <wp:cNvGraphicFramePr>
+              <a:graphicFrameLocks xmlns:a="http://schemas.openxmlformats.org/drawingml/2006/main" noChangeAspect="1"/>
+            </wp:cNvGraphicFramePr>
+            <a:graphic xmlns:a="http://schemas.openxmlformats.org/drawingml/2006/main">
+              <a:graphicData uri="http://schemas.openxmlformats.org/drawingml/2006/picture">
+                <pic:pic xmlns:pic="http://schemas.openxmlformats.org/drawingml/2006/picture">
+                  <pic:nvPicPr>
+                    <pic:cNvPr id="1" name=""/>
+                    <pic:cNvPicPr/>
+                  </pic:nvPicPr>
+                  <pic:blipFill>
+                    <a:blip r:embed="rId11"/>
+                    <a:stretch>
+                      <a:fillRect/>
+                    </a:stretch>
+                  </pic:blipFill>
+                  <pic:spPr>
+                    <a:xfrm>
+                      <a:off x="0" y="0"/>
+                      <a:ext cx="5731510" cy="3479800"/>
+                    </a:xfrm>
+                    <a:prstGeom prst="rect">
+                      <a:avLst/>
+                    </a:prstGeom>
+                  </pic:spPr>
+                </pic:pic>
+              </a:graphicData>
+            </a:graphic>
+          </wp:inline>
+        </w:drawing>
+      </w:r>
+    </w:p>
+    <w:p>
+      <w:r>
+        <w:t>Screenshot 1.1a.1: user can enter text into the two text boxes and press a calculate button</w:t>
+      </w:r>
+      <w:bookmarkStart w:id="9" w:name="_GoBack"/>
       <w:bookmarkEnd w:id="9"/>
     </w:p>
     <w:p>
@@ -3447,6 +3658,28 @@
       <w:szCs w:val="26"/>
     </w:rPr>
   </w:style>
+  <w:style w:type="paragraph" w:styleId="Heading3">
+    <w:name w:val="heading 3"/>
+    <w:basedOn w:val="Normal"/>
+    <w:next w:val="Normal"/>
+    <w:link w:val="Heading3Char"/>
+    <w:uiPriority w:val="9"/>
+    <w:unhideWhenUsed/>
+    <w:qFormat/>
+    <w:rsid w:val="00DE7E55"/>
+    <w:pPr>
+      <w:keepNext/>
+      <w:keepLines/>
+      <w:spacing w:before="40" w:after="0"/>
+      <w:outlineLvl w:val="2"/>
+    </w:pPr>
+    <w:rPr>
+      <w:rFonts w:asciiTheme="majorHAnsi" w:eastAsiaTheme="majorEastAsia" w:hAnsiTheme="majorHAnsi" w:cstheme="majorBidi"/>
+      <w:color w:val="1F4D78" w:themeColor="accent1" w:themeShade="7F"/>
+      <w:sz w:val="24"/>
+      <w:szCs w:val="24"/>
+    </w:rPr>
+  </w:style>
   <w:style w:type="character" w:default="1" w:styleId="DefaultParagraphFont">
     <w:name w:val="Default Paragraph Font"/>
     <w:uiPriority w:val="1"/>
@@ -3569,6 +3802,19 @@
         <w:insideV w:val="single" w:sz="4" w:space="0" w:color="auto"/>
       </w:tblBorders>
     </w:tblPr>
+  </w:style>
+  <w:style w:type="character" w:customStyle="1" w:styleId="Heading3Char">
+    <w:name w:val="Heading 3 Char"/>
+    <w:basedOn w:val="DefaultParagraphFont"/>
+    <w:link w:val="Heading3"/>
+    <w:uiPriority w:val="9"/>
+    <w:rsid w:val="00DE7E55"/>
+    <w:rPr>
+      <w:rFonts w:asciiTheme="majorHAnsi" w:eastAsiaTheme="majorEastAsia" w:hAnsiTheme="majorHAnsi" w:cstheme="majorBidi"/>
+      <w:color w:val="1F4D78" w:themeColor="accent1" w:themeShade="7F"/>
+      <w:sz w:val="24"/>
+      <w:szCs w:val="24"/>
+    </w:rPr>
   </w:style>
 </w:styles>
 </file>
@@ -7503,7 +7749,7 @@
 </file>
 
 <file path=customXml/itemProps1.xml><?xml version="1.0" encoding="utf-8"?>
-<ds:datastoreItem xmlns:ds="http://schemas.openxmlformats.org/officeDocument/2006/customXml" ds:itemID="{E62100BE-480D-4987-96A2-97E6B191A87E}">
+<ds:datastoreItem xmlns:ds="http://schemas.openxmlformats.org/officeDocument/2006/customXml" ds:itemID="{745BDA85-DC1E-4C18-8A54-256A944930AF}">
   <ds:schemaRefs>
     <ds:schemaRef ds:uri="http://schemas.openxmlformats.org/officeDocument/2006/bibliography"/>
   </ds:schemaRefs>

</xml_diff>